<commit_message>
fixed typo, added qs
</commit_message>
<xml_diff>
--- a/Peptides_in_R_assignment.docx
+++ b/Peptides_in_R_assignment.docx
@@ -194,19 +194,74 @@
         </w:numPr>
       </w:pPr>
       <w:r>
-        <w:t xml:space="preserve">Paste a screenshot of your modified </w:t>
-      </w:r>
-      <w:proofErr w:type="spellStart"/>
-      <w:r>
-        <w:t>m_over_</w:t>
+        <w:t>Write out answers to the three questions:</w:t>
+      </w:r>
+    </w:p>
+    <w:p>
+      <w:pPr>
+        <w:pStyle w:val="ListParagraph"/>
+        <w:numPr>
+          <w:ilvl w:val="1"/>
+          <w:numId w:val="3"/>
+        </w:numPr>
+      </w:pPr>
+      <w:r>
+        <w:t>What does the code do? What are the inputs and what are the outputs?</w:t>
+      </w:r>
+    </w:p>
+    <w:p>
+      <w:pPr>
+        <w:pStyle w:val="ListParagraph"/>
+        <w:numPr>
+          <w:ilvl w:val="1"/>
+          <w:numId w:val="3"/>
+        </w:numPr>
+      </w:pPr>
+      <w:r>
+        <w:t>What do we want the code to do? What inputs do we have, and what do we expect as outputs?</w:t>
+      </w:r>
+    </w:p>
+    <w:p>
+      <w:pPr>
+        <w:pStyle w:val="ListParagraph"/>
+        <w:numPr>
+          <w:ilvl w:val="1"/>
+          <w:numId w:val="3"/>
+        </w:numPr>
+      </w:pPr>
+      <w:r>
+        <w:t xml:space="preserve">What parts of the existing code </w:t>
+      </w:r>
+      <w:r>
+        <w:t xml:space="preserve">already </w:t>
+      </w:r>
+      <w:r>
+        <w:t>do what we wan</w:t>
+      </w:r>
+      <w:r>
+        <w:t>t</w:t>
+      </w:r>
+      <w:r>
+        <w:t>, and what parts need to change</w:t>
+      </w:r>
+      <w:r>
+        <w:t>?</w:t>
+      </w:r>
+    </w:p>
+    <w:p>
+      <w:pPr>
+        <w:pStyle w:val="ListParagraph"/>
+        <w:numPr>
+          <w:ilvl w:val="0"/>
+          <w:numId w:val="3"/>
+        </w:numPr>
+      </w:pPr>
+      <w:r>
+        <w:t>Paste a screenshot of your modified m_over_</w:t>
       </w:r>
       <w:proofErr w:type="gramStart"/>
       <w:r>
-        <w:t>z</w:t>
-      </w:r>
-      <w:proofErr w:type="spellEnd"/>
-      <w:r>
-        <w:t>(</w:t>
+        <w:t>z(</w:t>
       </w:r>
       <w:proofErr w:type="gramEnd"/>
       <w:r>
@@ -509,7 +564,7 @@
         <w:rFonts w:ascii="Symbol" w:hAnsi="Symbol" w:hint="default"/>
       </w:rPr>
     </w:lvl>
-    <w:lvl w:ilvl="1" w:tplc="04090003" w:tentative="1">
+    <w:lvl w:ilvl="1" w:tplc="04090003">
       <w:start w:val="1"/>
       <w:numFmt w:val="bullet"/>
       <w:lvlText w:val="o"/>

</xml_diff>